<commit_message>
Se plantea una estructura para la parte del programa donde se debe entregar información para la construcción del horario.
</commit_message>
<xml_diff>
--- a/Nueva carpeta/Parcial 1.docx
+++ b/Nueva carpeta/Parcial 1.docx
@@ -1,6 +1,6 @@
 
 <file path=word/document.xml><?xml version="1.0" encoding="utf-8"?>
-<w:document xmlns:wpc="http://schemas.microsoft.com/office/word/2010/wordprocessingCanvas" xmlns:cx="http://schemas.microsoft.com/office/drawing/2014/chartex" xmlns:cx1="http://schemas.microsoft.com/office/drawing/2015/9/8/chartex" xmlns:cx2="http://schemas.microsoft.com/office/drawing/2015/10/21/chartex" xmlns:cx3="http://schemas.microsoft.com/office/drawing/2016/5/9/chartex" xmlns:cx4="http://schemas.microsoft.com/office/drawing/2016/5/10/chartex" xmlns:cx5="http://schemas.microsoft.com/office/drawing/2016/5/11/chartex" xmlns:cx6="http://schemas.microsoft.com/office/drawing/2016/5/12/chartex" xmlns:cx7="http://schemas.microsoft.com/office/drawing/2016/5/13/chartex" xmlns:cx8="http://schemas.microsoft.com/office/drawing/2016/5/14/chartex" xmlns:mc="http://schemas.openxmlformats.org/markup-compatibility/2006" xmlns:aink="http://schemas.microsoft.com/office/drawing/2016/ink" xmlns:am3d="http://schemas.microsoft.com/office/drawing/2017/model3d" xmlns:o="urn:schemas-microsoft-com:office:office" xmlns:oel="http://schemas.microsoft.com/office/2019/extlst" xmlns:r="http://schemas.openxmlformats.org/officeDocument/2006/relationships" xmlns:m="http://schemas.openxmlformats.org/officeDocument/2006/math" xmlns:v="urn:schemas-microsoft-com:vml" xmlns:wp14="http://schemas.microsoft.com/office/word/2010/wordprocessingDrawing" xmlns:wp="http://schemas.openxmlformats.org/drawingml/2006/wordprocessingDrawing" xmlns:w10="urn:schemas-microsoft-com:office:word" xmlns:w="http://schemas.openxmlformats.org/wordprocessingml/2006/main" xmlns:w14="http://schemas.microsoft.com/office/word/2010/wordml" xmlns:w15="http://schemas.microsoft.com/office/word/2012/wordml" xmlns:w16cex="http://schemas.microsoft.com/office/word/2018/wordml/cex" xmlns:w16cid="http://schemas.microsoft.com/office/word/2016/wordml/cid" xmlns:w16="http://schemas.microsoft.com/office/word/2018/wordml" xmlns:w16sdtdh="http://schemas.microsoft.com/office/word/2020/wordml/sdtdatahash" xmlns:w16se="http://schemas.microsoft.com/office/word/2015/wordml/symex" xmlns:wpg="http://schemas.microsoft.com/office/word/2010/wordprocessingGroup" xmlns:wpi="http://schemas.microsoft.com/office/word/2010/wordprocessingInk" xmlns:wne="http://schemas.microsoft.com/office/word/2006/wordml" xmlns:wps="http://schemas.microsoft.com/office/word/2010/wordprocessingShape" mc:Ignorable="w14 w15 w16se w16cid w16 w16cex w16sdtdh wp14">
+<w:document xmlns:wpc="http://schemas.microsoft.com/office/word/2010/wordprocessingCanvas" xmlns:cx="http://schemas.microsoft.com/office/drawing/2014/chartex" xmlns:cx1="http://schemas.microsoft.com/office/drawing/2015/9/8/chartex" xmlns:cx2="http://schemas.microsoft.com/office/drawing/2015/10/21/chartex" xmlns:cx3="http://schemas.microsoft.com/office/drawing/2016/5/9/chartex" xmlns:cx4="http://schemas.microsoft.com/office/drawing/2016/5/10/chartex" xmlns:cx5="http://schemas.microsoft.com/office/drawing/2016/5/11/chartex" xmlns:cx6="http://schemas.microsoft.com/office/drawing/2016/5/12/chartex" xmlns:cx7="http://schemas.microsoft.com/office/drawing/2016/5/13/chartex" xmlns:cx8="http://schemas.microsoft.com/office/drawing/2016/5/14/chartex" xmlns:mc="http://schemas.openxmlformats.org/markup-compatibility/2006" xmlns:aink="http://schemas.microsoft.com/office/drawing/2016/ink" xmlns:am3d="http://schemas.microsoft.com/office/drawing/2017/model3d" xmlns:o="urn:schemas-microsoft-com:office:office" xmlns:oel="http://schemas.microsoft.com/office/2019/extlst" xmlns:r="http://schemas.openxmlformats.org/officeDocument/2006/relationships" xmlns:m="http://schemas.openxmlformats.org/officeDocument/2006/math" xmlns:v="urn:schemas-microsoft-com:vml" xmlns:wp14="http://schemas.microsoft.com/office/word/2010/wordprocessingDrawing" xmlns:wp="http://schemas.openxmlformats.org/drawingml/2006/wordprocessingDrawing" xmlns:w10="urn:schemas-microsoft-com:office:word" xmlns:w="http://schemas.openxmlformats.org/wordprocessingml/2006/main" xmlns:w14="http://schemas.microsoft.com/office/word/2010/wordml" xmlns:w15="http://schemas.microsoft.com/office/word/2012/wordml" xmlns:w16cex="http://schemas.microsoft.com/office/word/2018/wordml/cex" xmlns:w16cid="http://schemas.microsoft.com/office/word/2016/wordml/cid" xmlns:w16="http://schemas.microsoft.com/office/word/2018/wordml" xmlns:w16du="http://schemas.microsoft.com/office/word/2023/wordml/word16du" xmlns:w16sdtdh="http://schemas.microsoft.com/office/word/2020/wordml/sdtdatahash" xmlns:w16se="http://schemas.microsoft.com/office/word/2015/wordml/symex" xmlns:wpg="http://schemas.microsoft.com/office/word/2010/wordprocessingGroup" xmlns:wpi="http://schemas.microsoft.com/office/word/2010/wordprocessingInk" xmlns:wne="http://schemas.microsoft.com/office/word/2006/wordml" xmlns:wps="http://schemas.microsoft.com/office/word/2010/wordprocessingShape" mc:Ignorable="w14 w15 w16se w16cid w16 w16cex w16sdtdh wp14">
   <w:body>
     <w:p>
       <w:pPr>
@@ -279,37 +279,7 @@
           <w:sz w:val="28"/>
           <w:szCs w:val="28"/>
         </w:rPr>
-        <w:t xml:space="preserve">C.C </w:t>
-      </w:r>
-      <w:r>
-        <w:rPr>
-          <w:rFonts w:ascii="Times New Roman" w:hAnsi="Times New Roman" w:cs="Times New Roman"/>
-          <w:b/>
-          <w:bCs/>
-          <w:sz w:val="28"/>
-          <w:szCs w:val="28"/>
-        </w:rPr>
-        <w:t>1001509367</w:t>
-      </w:r>
-      <w:r>
-        <w:rPr>
-          <w:rFonts w:ascii="Times New Roman" w:hAnsi="Times New Roman" w:cs="Times New Roman"/>
-          <w:b/>
-          <w:bCs/>
-          <w:sz w:val="28"/>
-          <w:szCs w:val="28"/>
-        </w:rPr>
-        <w:t xml:space="preserve"> &amp; </w:t>
-      </w:r>
-      <w:r>
-        <w:rPr>
-          <w:rFonts w:ascii="Times New Roman" w:hAnsi="Times New Roman" w:cs="Times New Roman"/>
-          <w:b/>
-          <w:bCs/>
-          <w:sz w:val="28"/>
-          <w:szCs w:val="28"/>
-        </w:rPr>
-        <w:t>C.C</w:t>
+        <w:t>C.C 1001509367 &amp; C.C</w:t>
       </w:r>
       <w:r>
         <w:rPr>
@@ -348,17 +318,7 @@
           <w:sz w:val="28"/>
           <w:szCs w:val="28"/>
         </w:rPr>
-        <w:t xml:space="preserve">Augusto Enrique Salazar </w:t>
-      </w:r>
-      <w:r>
-        <w:rPr>
-          <w:rFonts w:ascii="Times New Roman" w:hAnsi="Times New Roman" w:cs="Times New Roman"/>
-          <w:b/>
-          <w:bCs/>
-          <w:sz w:val="28"/>
-          <w:szCs w:val="28"/>
-        </w:rPr>
-        <w:t>Jiménez</w:t>
+        <w:t>Augusto Enrique Salazar Jiménez</w:t>
       </w:r>
     </w:p>
     <w:p>
@@ -534,23 +494,7 @@
           <w:sz w:val="24"/>
           <w:szCs w:val="24"/>
         </w:rPr>
-        <w:t xml:space="preserve">las horas con el docente, </w:t>
-      </w:r>
-      <w:r>
-        <w:rPr>
-          <w:rFonts w:ascii="Times New Roman" w:hAnsi="Times New Roman" w:cs="Times New Roman"/>
-          <w:sz w:val="24"/>
-          <w:szCs w:val="24"/>
-        </w:rPr>
-        <w:t>nombre, código y créditos de la materia</w:t>
-      </w:r>
-      <w:r>
-        <w:rPr>
-          <w:rFonts w:ascii="Times New Roman" w:hAnsi="Times New Roman" w:cs="Times New Roman"/>
-          <w:sz w:val="24"/>
-          <w:szCs w:val="24"/>
-        </w:rPr>
-        <w:t>, las cuales serán importadas por el programa final.</w:t>
+        <w:t>las horas con el docente, nombre, código y créditos de la materia, las cuales serán importadas por el programa final.</w:t>
       </w:r>
     </w:p>
     <w:p>
@@ -832,10 +776,10 @@
       <w:r>
         <w:rPr>
           <w:rFonts w:ascii="Times New Roman" w:hAnsi="Times New Roman" w:cs="Times New Roman"/>
-          <w:sz w:val="24"/>
-          <w:szCs w:val="24"/>
-        </w:rPr>
-        <w:lastRenderedPageBreak/>
+          <w:noProof/>
+          <w:sz w:val="24"/>
+          <w:szCs w:val="24"/>
+        </w:rPr>
         <w:drawing>
           <wp:inline distT="0" distB="0" distL="0" distR="0" wp14:anchorId="616FC991" wp14:editId="5C2CFED4">
             <wp:extent cx="5612130" cy="3475355"/>
@@ -881,24 +825,14 @@
       <w:r>
         <w:t xml:space="preserve">Ilustración </w:t>
       </w:r>
-      <w:r>
-        <w:fldChar w:fldCharType="begin"/>
-      </w:r>
-      <w:r>
-        <w:instrText xml:space="preserve"> SEQ Ilustración \* ARABIC </w:instrText>
-      </w:r>
-      <w:r>
-        <w:fldChar w:fldCharType="separate"/>
-      </w:r>
-      <w:r>
-        <w:rPr>
-          <w:noProof/>
-        </w:rPr>
-        <w:t>1</w:t>
-      </w:r>
-      <w:r>
-        <w:fldChar w:fldCharType="end"/>
-      </w:r>
+      <w:fldSimple w:instr=" SEQ Ilustración \* ARABIC ">
+        <w:r>
+          <w:rPr>
+            <w:noProof/>
+          </w:rPr>
+          <w:t>1</w:t>
+        </w:r>
+      </w:fldSimple>
       <w:r>
         <w:t>: Ejemplo de cómo estará almacenada la información.</w:t>
       </w:r>
@@ -929,15 +863,7 @@
           <w:sz w:val="24"/>
           <w:szCs w:val="24"/>
         </w:rPr>
-        <w:t xml:space="preserve"> </w:t>
-      </w:r>
-      <w:r>
-        <w:rPr>
-          <w:rFonts w:ascii="Times New Roman" w:hAnsi="Times New Roman" w:cs="Times New Roman"/>
-          <w:sz w:val="24"/>
-          <w:szCs w:val="24"/>
-        </w:rPr>
-        <w:t>Durante esta primera fase del programa, no se tendrá en cuenta las electivas profesionales, electivas prácticas académicas y las electivas complementarias. No obstante, en caso de querer incluirlas, será necesario incluirlas en el archivo “Plan de Estudios.txt” con la estructura antes mencionada.</w:t>
+        <w:t xml:space="preserve"> Durante esta primera fase del programa, no se tendrá en cuenta las electivas profesionales, electivas prácticas académicas y las electivas complementarias. No obstante, en caso de querer incluirlas, será necesario incluirlas en el archivo “Plan de Estudios.txt” con la estructura antes mencionada.</w:t>
       </w:r>
     </w:p>
     <w:p>
@@ -975,23 +901,7 @@
           <w:sz w:val="24"/>
           <w:szCs w:val="24"/>
         </w:rPr>
-        <w:t xml:space="preserve">El objetivo de esta parte del programa, será importar la información contenida en </w:t>
-      </w:r>
-      <w:r>
-        <w:rPr>
-          <w:rFonts w:ascii="Times New Roman" w:hAnsi="Times New Roman" w:cs="Times New Roman"/>
-          <w:sz w:val="24"/>
-          <w:szCs w:val="24"/>
-        </w:rPr>
-        <w:t>“Plan de Estudios.txt”</w:t>
-      </w:r>
-      <w:r>
-        <w:rPr>
-          <w:rFonts w:ascii="Times New Roman" w:hAnsi="Times New Roman" w:cs="Times New Roman"/>
-          <w:sz w:val="24"/>
-          <w:szCs w:val="24"/>
-        </w:rPr>
-        <w:t xml:space="preserve"> y organizar esta información en un conjunto de matrices (Puntero triple), donde cada matriz </w:t>
+        <w:t xml:space="preserve">El objetivo de esta parte del programa, será importar la información contenida en “Plan de Estudios.txt” y organizar esta información en un conjunto de matrices (Puntero triple), donde cada matriz </w:t>
       </w:r>
       <w:r>
         <w:rPr>
@@ -1100,7 +1010,6 @@
           <w:sz w:val="24"/>
           <w:szCs w:val="24"/>
         </w:rPr>
-        <w:lastRenderedPageBreak/>
         <w:t>Cada fila contará con una cantidad variable de columnas, ya que dependerá de la cantidad de caracteres que contenga, por ejemplo:</w:t>
       </w:r>
     </w:p>
@@ -1369,7 +1278,6 @@
           <w:sz w:val="28"/>
           <w:szCs w:val="28"/>
         </w:rPr>
-        <w:lastRenderedPageBreak/>
         <w:t>Funciones</w:t>
       </w:r>
     </w:p>
@@ -1563,23 +1471,7 @@
           <w:sz w:val="24"/>
           <w:szCs w:val="24"/>
         </w:rPr>
-        <w:t xml:space="preserve">, que apunta a un arreglo de caracteres que contiene la información del archivo </w:t>
-      </w:r>
-      <w:r>
-        <w:rPr>
-          <w:rFonts w:ascii="Times New Roman" w:hAnsi="Times New Roman" w:cs="Times New Roman"/>
-          <w:sz w:val="24"/>
-          <w:szCs w:val="24"/>
-        </w:rPr>
-        <w:t>“Plan de Estudios.txt”</w:t>
-      </w:r>
-      <w:r>
-        <w:rPr>
-          <w:rFonts w:ascii="Times New Roman" w:hAnsi="Times New Roman" w:cs="Times New Roman"/>
-          <w:sz w:val="24"/>
-          <w:szCs w:val="24"/>
-        </w:rPr>
-        <w:t>.</w:t>
+        <w:t>, que apunta a un arreglo de caracteres que contiene la información del archivo “Plan de Estudios.txt”.</w:t>
       </w:r>
     </w:p>
     <w:p>
@@ -1594,6 +1486,7 @@
       <w:r>
         <w:rPr>
           <w:rFonts w:ascii="Times New Roman" w:hAnsi="Times New Roman" w:cs="Times New Roman"/>
+          <w:noProof/>
           <w:sz w:val="24"/>
           <w:szCs w:val="24"/>
         </w:rPr>
@@ -1711,23 +1604,7 @@
           <w:sz w:val="24"/>
           <w:szCs w:val="24"/>
         </w:rPr>
-        <w:t xml:space="preserve"> entrada un arreglo de caracteres, y retorna un numero entero con la cantidad de </w:t>
-      </w:r>
-      <w:r>
-        <w:rPr>
-          <w:rFonts w:ascii="Times New Roman" w:hAnsi="Times New Roman" w:cs="Times New Roman"/>
-          <w:sz w:val="24"/>
-          <w:szCs w:val="24"/>
-        </w:rPr>
-        <w:t>caracteres de dicho arreglo</w:t>
-      </w:r>
-      <w:r>
-        <w:rPr>
-          <w:rFonts w:ascii="Times New Roman" w:hAnsi="Times New Roman" w:cs="Times New Roman"/>
-          <w:sz w:val="24"/>
-          <w:szCs w:val="24"/>
-        </w:rPr>
-        <w:t xml:space="preserve">. </w:t>
+        <w:t xml:space="preserve"> entrada un arreglo de caracteres, y retorna un numero entero con la cantidad de caracteres de dicho arreglo. </w:t>
       </w:r>
     </w:p>
     <w:p>
@@ -1742,6 +1619,7 @@
       <w:r>
         <w:rPr>
           <w:rFonts w:ascii="Times New Roman" w:hAnsi="Times New Roman" w:cs="Times New Roman"/>
+          <w:noProof/>
           <w:sz w:val="24"/>
           <w:szCs w:val="24"/>
         </w:rPr>
@@ -1831,17 +1709,7 @@
           <w:sz w:val="24"/>
           <w:szCs w:val="24"/>
         </w:rPr>
-        <w:t>S</w:t>
-      </w:r>
-      <w:r>
-        <w:rPr>
-          <w:rFonts w:ascii="Times New Roman" w:hAnsi="Times New Roman" w:cs="Times New Roman"/>
-          <w:b/>
-          <w:bCs/>
-          <w:sz w:val="24"/>
-          <w:szCs w:val="24"/>
-        </w:rPr>
-        <w:t>ubjects</w:t>
+        <w:t>Subjects</w:t>
       </w:r>
       <w:proofErr w:type="spellEnd"/>
       <w:r>
@@ -1871,15 +1739,7 @@
           <w:sz w:val="24"/>
           <w:szCs w:val="24"/>
         </w:rPr>
-        <w:t xml:space="preserve">Función que </w:t>
-      </w:r>
-      <w:r>
-        <w:rPr>
-          <w:rFonts w:ascii="Times New Roman" w:hAnsi="Times New Roman" w:cs="Times New Roman"/>
-          <w:sz w:val="24"/>
-          <w:szCs w:val="24"/>
-        </w:rPr>
-        <w:t>recibe como</w:t>
+        <w:t>Función que recibe como</w:t>
       </w:r>
       <w:r>
         <w:rPr>
@@ -1902,6 +1762,7 @@
       <w:r>
         <w:rPr>
           <w:rFonts w:ascii="Times New Roman" w:hAnsi="Times New Roman" w:cs="Times New Roman"/>
+          <w:noProof/>
           <w:sz w:val="24"/>
           <w:szCs w:val="24"/>
         </w:rPr>
@@ -1959,7 +1820,6 @@
           <w:sz w:val="24"/>
           <w:szCs w:val="24"/>
         </w:rPr>
-        <w:lastRenderedPageBreak/>
         <w:t>4</w:t>
       </w:r>
       <w:r>
@@ -2123,6 +1983,7 @@
       <w:r>
         <w:rPr>
           <w:rFonts w:ascii="Times New Roman" w:hAnsi="Times New Roman" w:cs="Times New Roman"/>
+          <w:noProof/>
           <w:sz w:val="24"/>
           <w:szCs w:val="24"/>
         </w:rPr>
@@ -2211,17 +2072,7 @@
           <w:sz w:val="24"/>
           <w:szCs w:val="24"/>
         </w:rPr>
-        <w:t>eserve</w:t>
-      </w:r>
-      <w:r>
-        <w:rPr>
-          <w:rFonts w:ascii="Times New Roman" w:hAnsi="Times New Roman" w:cs="Times New Roman"/>
-          <w:b/>
-          <w:bCs/>
-          <w:sz w:val="24"/>
-          <w:szCs w:val="24"/>
-        </w:rPr>
-        <w:t>_Matix_Group</w:t>
+        <w:t>eserve_Matix_Group</w:t>
       </w:r>
       <w:proofErr w:type="spellEnd"/>
       <w:r>
@@ -2295,6 +2146,803 @@
         <w:rPr>
           <w:rFonts w:ascii="Times New Roman" w:hAnsi="Times New Roman" w:cs="Times New Roman"/>
           <w:noProof/>
+          <w:sz w:val="24"/>
+          <w:szCs w:val="24"/>
+        </w:rPr>
+      </w:pPr>
+    </w:p>
+    <w:p>
+      <w:pPr>
+        <w:jc w:val="both"/>
+        <w:rPr>
+          <w:rFonts w:ascii="Times New Roman" w:hAnsi="Times New Roman" w:cs="Times New Roman"/>
+          <w:sz w:val="24"/>
+          <w:szCs w:val="24"/>
+        </w:rPr>
+      </w:pPr>
+    </w:p>
+    <w:p>
+      <w:pPr>
+        <w:jc w:val="both"/>
+        <w:rPr>
+          <w:rFonts w:ascii="Times New Roman" w:hAnsi="Times New Roman" w:cs="Times New Roman"/>
+          <w:sz w:val="24"/>
+          <w:szCs w:val="24"/>
+        </w:rPr>
+      </w:pPr>
+    </w:p>
+    <w:p>
+      <w:pPr>
+        <w:jc w:val="both"/>
+        <w:rPr>
+          <w:rFonts w:ascii="Times New Roman" w:hAnsi="Times New Roman" w:cs="Times New Roman"/>
+          <w:sz w:val="24"/>
+          <w:szCs w:val="24"/>
+        </w:rPr>
+      </w:pPr>
+    </w:p>
+    <w:p>
+      <w:pPr>
+        <w:jc w:val="both"/>
+        <w:rPr>
+          <w:rFonts w:ascii="Times New Roman" w:hAnsi="Times New Roman" w:cs="Times New Roman"/>
+          <w:sz w:val="24"/>
+          <w:szCs w:val="24"/>
+        </w:rPr>
+      </w:pPr>
+    </w:p>
+    <w:p>
+      <w:pPr>
+        <w:jc w:val="both"/>
+        <w:rPr>
+          <w:rFonts w:ascii="Times New Roman" w:hAnsi="Times New Roman" w:cs="Times New Roman"/>
+          <w:sz w:val="24"/>
+          <w:szCs w:val="24"/>
+        </w:rPr>
+      </w:pPr>
+    </w:p>
+    <w:p>
+      <w:pPr>
+        <w:jc w:val="both"/>
+        <w:rPr>
+          <w:rFonts w:ascii="Times New Roman" w:hAnsi="Times New Roman" w:cs="Times New Roman"/>
+          <w:sz w:val="24"/>
+          <w:szCs w:val="24"/>
+        </w:rPr>
+      </w:pPr>
+    </w:p>
+    <w:p>
+      <w:pPr>
+        <w:jc w:val="both"/>
+        <w:rPr>
+          <w:rFonts w:ascii="Times New Roman" w:hAnsi="Times New Roman" w:cs="Times New Roman"/>
+          <w:sz w:val="24"/>
+          <w:szCs w:val="24"/>
+        </w:rPr>
+      </w:pPr>
+    </w:p>
+    <w:p>
+      <w:pPr>
+        <w:pStyle w:val="Prrafodelista"/>
+        <w:numPr>
+          <w:ilvl w:val="0"/>
+          <w:numId w:val="1"/>
+        </w:numPr>
+        <w:jc w:val="center"/>
+        <w:rPr>
+          <w:rFonts w:ascii="Times New Roman" w:hAnsi="Times New Roman" w:cs="Times New Roman"/>
+          <w:b/>
+          <w:bCs/>
+          <w:sz w:val="28"/>
+          <w:szCs w:val="28"/>
+        </w:rPr>
+      </w:pPr>
+      <w:r>
+        <w:rPr>
+          <w:rFonts w:ascii="Times New Roman" w:hAnsi="Times New Roman" w:cs="Times New Roman"/>
+          <w:b/>
+          <w:bCs/>
+          <w:sz w:val="28"/>
+          <w:szCs w:val="28"/>
+        </w:rPr>
+        <w:t>Ingresar</w:t>
+      </w:r>
+      <w:r>
+        <w:rPr>
+          <w:rFonts w:ascii="Times New Roman" w:hAnsi="Times New Roman" w:cs="Times New Roman"/>
+          <w:b/>
+          <w:bCs/>
+          <w:sz w:val="28"/>
+          <w:szCs w:val="28"/>
+        </w:rPr>
+        <w:t xml:space="preserve"> información de </w:t>
+      </w:r>
+      <w:r>
+        <w:rPr>
+          <w:rFonts w:ascii="Times New Roman" w:hAnsi="Times New Roman" w:cs="Times New Roman"/>
+          <w:b/>
+          <w:bCs/>
+          <w:sz w:val="28"/>
+          <w:szCs w:val="28"/>
+        </w:rPr>
+        <w:t xml:space="preserve">los </w:t>
+      </w:r>
+      <w:r>
+        <w:rPr>
+          <w:rFonts w:ascii="Times New Roman" w:hAnsi="Times New Roman" w:cs="Times New Roman"/>
+          <w:b/>
+          <w:bCs/>
+          <w:sz w:val="28"/>
+          <w:szCs w:val="28"/>
+        </w:rPr>
+        <w:t>cursos</w:t>
+      </w:r>
+      <w:r>
+        <w:rPr>
+          <w:rFonts w:ascii="Times New Roman" w:hAnsi="Times New Roman" w:cs="Times New Roman"/>
+          <w:b/>
+          <w:bCs/>
+          <w:sz w:val="28"/>
+          <w:szCs w:val="28"/>
+        </w:rPr>
+        <w:t xml:space="preserve"> matriculados</w:t>
+      </w:r>
+    </w:p>
+    <w:p>
+      <w:pPr>
+        <w:jc w:val="center"/>
+        <w:rPr>
+          <w:rFonts w:ascii="Times New Roman" w:hAnsi="Times New Roman" w:cs="Times New Roman"/>
+          <w:b/>
+          <w:bCs/>
+          <w:sz w:val="28"/>
+          <w:szCs w:val="28"/>
+        </w:rPr>
+      </w:pPr>
+    </w:p>
+    <w:p>
+      <w:pPr>
+        <w:jc w:val="both"/>
+        <w:rPr>
+          <w:rFonts w:ascii="Times New Roman" w:hAnsi="Times New Roman" w:cs="Times New Roman"/>
+          <w:sz w:val="24"/>
+          <w:szCs w:val="24"/>
+        </w:rPr>
+      </w:pPr>
+      <w:r>
+        <w:rPr>
+          <w:rFonts w:ascii="Times New Roman" w:hAnsi="Times New Roman" w:cs="Times New Roman"/>
+          <w:b/>
+          <w:bCs/>
+          <w:sz w:val="24"/>
+          <w:szCs w:val="24"/>
+        </w:rPr>
+        <w:t>2</w:t>
+      </w:r>
+      <w:r>
+        <w:rPr>
+          <w:rFonts w:ascii="Times New Roman" w:hAnsi="Times New Roman" w:cs="Times New Roman"/>
+          <w:b/>
+          <w:bCs/>
+          <w:sz w:val="24"/>
+          <w:szCs w:val="24"/>
+        </w:rPr>
+        <w:t xml:space="preserve">.1 </w:t>
+      </w:r>
+      <w:r>
+        <w:rPr>
+          <w:rFonts w:ascii="Times New Roman" w:hAnsi="Times New Roman" w:cs="Times New Roman"/>
+          <w:b/>
+          <w:bCs/>
+          <w:sz w:val="24"/>
+          <w:szCs w:val="24"/>
+        </w:rPr>
+        <w:t>Información solicitada</w:t>
+      </w:r>
+      <w:r>
+        <w:rPr>
+          <w:rFonts w:ascii="Times New Roman" w:hAnsi="Times New Roman" w:cs="Times New Roman"/>
+          <w:b/>
+          <w:bCs/>
+          <w:sz w:val="24"/>
+          <w:szCs w:val="24"/>
+        </w:rPr>
+        <w:t xml:space="preserve">: </w:t>
+      </w:r>
+      <w:r>
+        <w:rPr>
+          <w:rFonts w:ascii="Times New Roman" w:hAnsi="Times New Roman" w:cs="Times New Roman"/>
+          <w:sz w:val="24"/>
+          <w:szCs w:val="24"/>
+        </w:rPr>
+        <w:t xml:space="preserve">Para </w:t>
+      </w:r>
+      <w:r>
+        <w:rPr>
+          <w:rFonts w:ascii="Times New Roman" w:hAnsi="Times New Roman" w:cs="Times New Roman"/>
+          <w:sz w:val="24"/>
+          <w:szCs w:val="24"/>
+        </w:rPr>
+        <w:t>esta parte del programa se solicitará inicialmente el usuario del estudiante, el cual corresponderá a su correo institucional, esto con el objetivo de crear un archivo único por estudiante con un horario de acuerdo a las materias matriculadas. Así mismo, será necesario suministrar el código de cada materia matriculada y los días y horas en que recibirá cada una de las clases.</w:t>
+      </w:r>
+    </w:p>
+    <w:p>
+      <w:pPr>
+        <w:jc w:val="both"/>
+        <w:rPr>
+          <w:rFonts w:ascii="Times New Roman" w:hAnsi="Times New Roman" w:cs="Times New Roman"/>
+          <w:sz w:val="24"/>
+          <w:szCs w:val="24"/>
+        </w:rPr>
+      </w:pPr>
+      <w:r>
+        <w:rPr>
+          <w:rFonts w:ascii="Times New Roman" w:hAnsi="Times New Roman" w:cs="Times New Roman"/>
+          <w:b/>
+          <w:bCs/>
+          <w:sz w:val="24"/>
+          <w:szCs w:val="24"/>
+        </w:rPr>
+        <w:t xml:space="preserve">2.2 Construcción de la información: </w:t>
+      </w:r>
+      <w:r>
+        <w:rPr>
+          <w:rFonts w:ascii="Times New Roman" w:hAnsi="Times New Roman" w:cs="Times New Roman"/>
+          <w:sz w:val="24"/>
+          <w:szCs w:val="24"/>
+        </w:rPr>
+        <w:t>Con base en la información anteriormente suministrada, se construirá un conjunto de matrices (Puntero triple) que cumplirá el papel de diagrama de horario, por lo tanto, en total se crearán 7 matrices</w:t>
+      </w:r>
+      <w:r>
+        <w:rPr>
+          <w:rFonts w:ascii="Times New Roman" w:hAnsi="Times New Roman" w:cs="Times New Roman"/>
+          <w:sz w:val="24"/>
+          <w:szCs w:val="24"/>
+        </w:rPr>
+        <w:t xml:space="preserve"> (Punteros dobles)</w:t>
+      </w:r>
+      <w:r>
+        <w:rPr>
+          <w:rFonts w:ascii="Times New Roman" w:hAnsi="Times New Roman" w:cs="Times New Roman"/>
+          <w:sz w:val="24"/>
+          <w:szCs w:val="24"/>
+        </w:rPr>
+        <w:t>, correspondientes a los días de la semana, donde la matriz cero corresponderá al día lunes, la matriz uno corresponderá al día martes y así sucesivamente.</w:t>
+      </w:r>
+    </w:p>
+    <w:p>
+      <w:pPr>
+        <w:jc w:val="both"/>
+        <w:rPr>
+          <w:rFonts w:ascii="Times New Roman" w:hAnsi="Times New Roman" w:cs="Times New Roman"/>
+          <w:sz w:val="24"/>
+          <w:szCs w:val="24"/>
+        </w:rPr>
+      </w:pPr>
+      <w:r>
+        <w:rPr>
+          <w:rFonts w:ascii="Times New Roman" w:hAnsi="Times New Roman" w:cs="Times New Roman"/>
+          <w:sz w:val="24"/>
+          <w:szCs w:val="24"/>
+        </w:rPr>
+        <w:t>Cada una de estas matrices contará con una cantidad de 24 filas, y una cantidad de 7 columnas, es decir, se creará un arreglo de 24 elementos, donde cada elemento será un arreglo de 7 caracteres.</w:t>
+      </w:r>
+    </w:p>
+    <w:p>
+      <w:pPr>
+        <w:jc w:val="both"/>
+        <w:rPr>
+          <w:rFonts w:ascii="Times New Roman" w:hAnsi="Times New Roman" w:cs="Times New Roman"/>
+          <w:sz w:val="24"/>
+          <w:szCs w:val="24"/>
+        </w:rPr>
+      </w:pPr>
+      <w:r>
+        <w:rPr>
+          <w:rFonts w:ascii="Times New Roman" w:hAnsi="Times New Roman" w:cs="Times New Roman"/>
+          <w:sz w:val="24"/>
+          <w:szCs w:val="24"/>
+        </w:rPr>
+        <w:t>Cada uno de estos 24 elementos representará una hora del día, donde el elemento cero, corresponde a la primera hora del día, es decir, de las 00 a las 01, el elemento uno corresponde a la segunda hora del día, es decir, de las 01 a las 02, y así sucesivamente. Es importante aclarar que, para mayor facilidad a la hora de crear y leer la información, se utilizará un formato de 24 horas.</w:t>
+      </w:r>
+    </w:p>
+    <w:p>
+      <w:pPr>
+        <w:jc w:val="both"/>
+        <w:rPr>
+          <w:rFonts w:ascii="Times New Roman" w:hAnsi="Times New Roman" w:cs="Times New Roman"/>
+          <w:sz w:val="24"/>
+          <w:szCs w:val="24"/>
+        </w:rPr>
+      </w:pPr>
+      <w:r>
+        <w:rPr>
+          <w:rFonts w:ascii="Times New Roman" w:hAnsi="Times New Roman" w:cs="Times New Roman"/>
+          <w:b/>
+          <w:bCs/>
+          <w:sz w:val="24"/>
+          <w:szCs w:val="24"/>
+        </w:rPr>
+        <w:t>2.</w:t>
+      </w:r>
+      <w:r>
+        <w:rPr>
+          <w:rFonts w:ascii="Times New Roman" w:hAnsi="Times New Roman" w:cs="Times New Roman"/>
+          <w:b/>
+          <w:bCs/>
+          <w:sz w:val="24"/>
+          <w:szCs w:val="24"/>
+        </w:rPr>
+        <w:t>3</w:t>
+      </w:r>
+      <w:r>
+        <w:rPr>
+          <w:rFonts w:ascii="Times New Roman" w:hAnsi="Times New Roman" w:cs="Times New Roman"/>
+          <w:b/>
+          <w:bCs/>
+          <w:sz w:val="24"/>
+          <w:szCs w:val="24"/>
+        </w:rPr>
+        <w:t xml:space="preserve"> </w:t>
+      </w:r>
+      <w:r>
+        <w:rPr>
+          <w:rFonts w:ascii="Times New Roman" w:hAnsi="Times New Roman" w:cs="Times New Roman"/>
+          <w:b/>
+          <w:bCs/>
+          <w:sz w:val="24"/>
+          <w:szCs w:val="24"/>
+        </w:rPr>
+        <w:t>Convención para el registro de la información</w:t>
+      </w:r>
+      <w:r>
+        <w:rPr>
+          <w:rFonts w:ascii="Times New Roman" w:hAnsi="Times New Roman" w:cs="Times New Roman"/>
+          <w:b/>
+          <w:bCs/>
+          <w:sz w:val="24"/>
+          <w:szCs w:val="24"/>
+        </w:rPr>
+        <w:t>:</w:t>
+      </w:r>
+      <w:r>
+        <w:rPr>
+          <w:rFonts w:ascii="Times New Roman" w:hAnsi="Times New Roman" w:cs="Times New Roman"/>
+          <w:b/>
+          <w:bCs/>
+          <w:sz w:val="24"/>
+          <w:szCs w:val="24"/>
+        </w:rPr>
+        <w:t xml:space="preserve"> </w:t>
+      </w:r>
+      <w:r>
+        <w:rPr>
+          <w:rFonts w:ascii="Times New Roman" w:hAnsi="Times New Roman" w:cs="Times New Roman"/>
+          <w:sz w:val="24"/>
+          <w:szCs w:val="24"/>
+        </w:rPr>
+        <w:t>Una vez creada la estructura antes mencionada, se establecen las siguientes convenciones para programar la actividad que se realizará durante esa hora.</w:t>
+      </w:r>
+    </w:p>
+    <w:p>
+      <w:pPr>
+        <w:pStyle w:val="Prrafodelista"/>
+        <w:numPr>
+          <w:ilvl w:val="0"/>
+          <w:numId w:val="3"/>
+        </w:numPr>
+        <w:jc w:val="both"/>
+        <w:rPr>
+          <w:rFonts w:ascii="Times New Roman" w:hAnsi="Times New Roman" w:cs="Times New Roman"/>
+          <w:b/>
+          <w:bCs/>
+          <w:sz w:val="24"/>
+          <w:szCs w:val="24"/>
+        </w:rPr>
+      </w:pPr>
+      <w:r>
+        <w:rPr>
+          <w:rFonts w:ascii="Times New Roman" w:hAnsi="Times New Roman" w:cs="Times New Roman"/>
+          <w:b/>
+          <w:bCs/>
+          <w:sz w:val="24"/>
+          <w:szCs w:val="24"/>
+        </w:rPr>
+        <w:t>“0000000”</w:t>
+      </w:r>
+      <w:r>
+        <w:rPr>
+          <w:rFonts w:ascii="Times New Roman" w:hAnsi="Times New Roman" w:cs="Times New Roman"/>
+          <w:b/>
+          <w:bCs/>
+          <w:sz w:val="24"/>
+          <w:szCs w:val="24"/>
+        </w:rPr>
+        <w:t xml:space="preserve">: </w:t>
+      </w:r>
+      <w:r>
+        <w:rPr>
+          <w:rFonts w:ascii="Times New Roman" w:hAnsi="Times New Roman" w:cs="Times New Roman"/>
+          <w:sz w:val="24"/>
+          <w:szCs w:val="24"/>
+        </w:rPr>
+        <w:t>Este arreglo se utilizará para determinar que es una hora programada para dormir.</w:t>
+      </w:r>
+    </w:p>
+    <w:p>
+      <w:pPr>
+        <w:pStyle w:val="Prrafodelista"/>
+        <w:numPr>
+          <w:ilvl w:val="0"/>
+          <w:numId w:val="3"/>
+        </w:numPr>
+        <w:jc w:val="both"/>
+        <w:rPr>
+          <w:rFonts w:ascii="Times New Roman" w:hAnsi="Times New Roman" w:cs="Times New Roman"/>
+          <w:b/>
+          <w:bCs/>
+          <w:sz w:val="24"/>
+          <w:szCs w:val="24"/>
+        </w:rPr>
+      </w:pPr>
+      <w:r>
+        <w:rPr>
+          <w:rFonts w:ascii="Times New Roman" w:hAnsi="Times New Roman" w:cs="Times New Roman"/>
+          <w:b/>
+          <w:bCs/>
+          <w:sz w:val="24"/>
+          <w:szCs w:val="24"/>
+        </w:rPr>
+        <w:t xml:space="preserve">“1111111”: </w:t>
+      </w:r>
+      <w:r>
+        <w:rPr>
+          <w:rFonts w:ascii="Times New Roman" w:hAnsi="Times New Roman" w:cs="Times New Roman"/>
+          <w:sz w:val="24"/>
+          <w:szCs w:val="24"/>
+        </w:rPr>
+        <w:t xml:space="preserve">Este arreglo se utilizará para determinar que es una hora </w:t>
+      </w:r>
+      <w:r>
+        <w:rPr>
+          <w:rFonts w:ascii="Times New Roman" w:hAnsi="Times New Roman" w:cs="Times New Roman"/>
+          <w:sz w:val="24"/>
+          <w:szCs w:val="24"/>
+        </w:rPr>
+        <w:t>libre, en la cual no tiene programada ninguna actividad de estudio</w:t>
+      </w:r>
+      <w:r>
+        <w:rPr>
+          <w:rFonts w:ascii="Times New Roman" w:hAnsi="Times New Roman" w:cs="Times New Roman"/>
+          <w:sz w:val="24"/>
+          <w:szCs w:val="24"/>
+        </w:rPr>
+        <w:t>.</w:t>
+      </w:r>
+    </w:p>
+    <w:p>
+      <w:pPr>
+        <w:pStyle w:val="Prrafodelista"/>
+        <w:numPr>
+          <w:ilvl w:val="0"/>
+          <w:numId w:val="3"/>
+        </w:numPr>
+        <w:jc w:val="both"/>
+        <w:rPr>
+          <w:rFonts w:ascii="Times New Roman" w:hAnsi="Times New Roman" w:cs="Times New Roman"/>
+          <w:b/>
+          <w:bCs/>
+          <w:sz w:val="24"/>
+          <w:szCs w:val="24"/>
+        </w:rPr>
+      </w:pPr>
+      <w:r>
+        <w:rPr>
+          <w:rFonts w:ascii="Times New Roman" w:hAnsi="Times New Roman" w:cs="Times New Roman"/>
+          <w:b/>
+          <w:bCs/>
+          <w:sz w:val="24"/>
+          <w:szCs w:val="24"/>
+        </w:rPr>
+        <w:t xml:space="preserve">“2222222”: </w:t>
+      </w:r>
+      <w:r>
+        <w:rPr>
+          <w:rFonts w:ascii="Times New Roman" w:hAnsi="Times New Roman" w:cs="Times New Roman"/>
+          <w:sz w:val="24"/>
+          <w:szCs w:val="24"/>
+        </w:rPr>
+        <w:t xml:space="preserve">Este arreglo se utilizará para determinar que es una hora programada para </w:t>
+      </w:r>
+      <w:r>
+        <w:rPr>
+          <w:rFonts w:ascii="Times New Roman" w:hAnsi="Times New Roman" w:cs="Times New Roman"/>
+          <w:sz w:val="24"/>
+          <w:szCs w:val="24"/>
+        </w:rPr>
+        <w:t>estudiar</w:t>
+      </w:r>
+      <w:r>
+        <w:rPr>
+          <w:rFonts w:ascii="Times New Roman" w:hAnsi="Times New Roman" w:cs="Times New Roman"/>
+          <w:sz w:val="24"/>
+          <w:szCs w:val="24"/>
+        </w:rPr>
+        <w:t>.</w:t>
+      </w:r>
+    </w:p>
+    <w:p>
+      <w:pPr>
+        <w:pStyle w:val="Prrafodelista"/>
+        <w:numPr>
+          <w:ilvl w:val="0"/>
+          <w:numId w:val="3"/>
+        </w:numPr>
+        <w:jc w:val="both"/>
+        <w:rPr>
+          <w:rFonts w:ascii="Times New Roman" w:hAnsi="Times New Roman" w:cs="Times New Roman"/>
+          <w:b/>
+          <w:bCs/>
+          <w:sz w:val="24"/>
+          <w:szCs w:val="24"/>
+        </w:rPr>
+      </w:pPr>
+      <w:r>
+        <w:rPr>
+          <w:rFonts w:ascii="Times New Roman" w:hAnsi="Times New Roman" w:cs="Times New Roman"/>
+          <w:b/>
+          <w:bCs/>
+          <w:sz w:val="24"/>
+          <w:szCs w:val="24"/>
+        </w:rPr>
+        <w:t xml:space="preserve">[Código de la materia]: </w:t>
+      </w:r>
+      <w:r>
+        <w:rPr>
+          <w:rFonts w:ascii="Times New Roman" w:hAnsi="Times New Roman" w:cs="Times New Roman"/>
+          <w:sz w:val="24"/>
+          <w:szCs w:val="24"/>
+        </w:rPr>
+        <w:t xml:space="preserve">Este arreglo se utilizará para determinar que </w:t>
+      </w:r>
+      <w:r>
+        <w:rPr>
+          <w:rFonts w:ascii="Times New Roman" w:hAnsi="Times New Roman" w:cs="Times New Roman"/>
+          <w:sz w:val="24"/>
+          <w:szCs w:val="24"/>
+        </w:rPr>
+        <w:t>el estudiante tiene clase de la materia a la que corresponda dicho código.</w:t>
+      </w:r>
+    </w:p>
+    <w:p>
+      <w:pPr>
+        <w:jc w:val="both"/>
+        <w:rPr>
+          <w:rFonts w:ascii="Times New Roman" w:hAnsi="Times New Roman" w:cs="Times New Roman"/>
+          <w:sz w:val="24"/>
+          <w:szCs w:val="24"/>
+        </w:rPr>
+      </w:pPr>
+      <w:r>
+        <w:rPr>
+          <w:rFonts w:ascii="Times New Roman" w:hAnsi="Times New Roman" w:cs="Times New Roman"/>
+          <w:sz w:val="24"/>
+          <w:szCs w:val="24"/>
+        </w:rPr>
+        <w:t>Estas convenciones facilitaran la lectura de la información por parte del programa.</w:t>
+      </w:r>
+    </w:p>
+    <w:p>
+      <w:pPr>
+        <w:jc w:val="both"/>
+        <w:rPr>
+          <w:rFonts w:ascii="Times New Roman" w:hAnsi="Times New Roman" w:cs="Times New Roman"/>
+          <w:sz w:val="24"/>
+          <w:szCs w:val="24"/>
+        </w:rPr>
+      </w:pPr>
+      <w:r>
+        <w:rPr>
+          <w:rFonts w:ascii="Times New Roman" w:hAnsi="Times New Roman" w:cs="Times New Roman"/>
+          <w:sz w:val="24"/>
+          <w:szCs w:val="24"/>
+        </w:rPr>
+        <w:t>A continuación, se relaciona la representación de cómo</w:t>
+      </w:r>
+      <w:r>
+        <w:rPr>
+          <w:rFonts w:ascii="Times New Roman" w:hAnsi="Times New Roman" w:cs="Times New Roman"/>
+          <w:sz w:val="24"/>
+          <w:szCs w:val="24"/>
+        </w:rPr>
+        <w:t xml:space="preserve"> se vería una matriz de la estructura planteada</w:t>
+      </w:r>
+      <w:r>
+        <w:rPr>
+          <w:rFonts w:ascii="Times New Roman" w:hAnsi="Times New Roman" w:cs="Times New Roman"/>
+          <w:sz w:val="24"/>
+          <w:szCs w:val="24"/>
+        </w:rPr>
+        <w:t>, utilizando las convenciones establecidas</w:t>
+      </w:r>
+      <w:r>
+        <w:rPr>
+          <w:rFonts w:ascii="Times New Roman" w:hAnsi="Times New Roman" w:cs="Times New Roman"/>
+          <w:sz w:val="24"/>
+          <w:szCs w:val="24"/>
+        </w:rPr>
+        <w:t>:</w:t>
+      </w:r>
+    </w:p>
+    <w:p>
+      <w:pPr>
+        <w:jc w:val="both"/>
+        <w:rPr>
+          <w:rFonts w:ascii="Times New Roman" w:hAnsi="Times New Roman" w:cs="Times New Roman"/>
+          <w:noProof/>
+          <w:sz w:val="24"/>
+          <w:szCs w:val="24"/>
+        </w:rPr>
+      </w:pPr>
+    </w:p>
+    <w:p>
+      <w:pPr>
+        <w:jc w:val="both"/>
+        <w:rPr>
+          <w:rFonts w:ascii="Times New Roman" w:hAnsi="Times New Roman" w:cs="Times New Roman"/>
+          <w:noProof/>
+          <w:sz w:val="24"/>
+          <w:szCs w:val="24"/>
+        </w:rPr>
+      </w:pPr>
+    </w:p>
+    <w:p>
+      <w:pPr>
+        <w:jc w:val="both"/>
+        <w:rPr>
+          <w:rFonts w:ascii="Times New Roman" w:hAnsi="Times New Roman" w:cs="Times New Roman"/>
+          <w:sz w:val="24"/>
+          <w:szCs w:val="24"/>
+        </w:rPr>
+      </w:pPr>
+      <w:r>
+        <w:rPr>
+          <w:rFonts w:ascii="Times New Roman" w:hAnsi="Times New Roman" w:cs="Times New Roman"/>
+          <w:noProof/>
+          <w:sz w:val="24"/>
+          <w:szCs w:val="24"/>
+        </w:rPr>
+        <w:drawing>
+          <wp:inline distT="0" distB="0" distL="0" distR="0" wp14:anchorId="2D5E5EC1" wp14:editId="5B1CB5A7">
+            <wp:extent cx="2776962" cy="4543425"/>
+            <wp:effectExtent l="0" t="0" r="4445" b="0"/>
+            <wp:docPr id="3" name="Imagen 3"/>
+            <wp:cNvGraphicFramePr>
+              <a:graphicFrameLocks xmlns:a="http://schemas.openxmlformats.org/drawingml/2006/main" noChangeAspect="1"/>
+            </wp:cNvGraphicFramePr>
+            <a:graphic xmlns:a="http://schemas.openxmlformats.org/drawingml/2006/main">
+              <a:graphicData uri="http://schemas.openxmlformats.org/drawingml/2006/picture">
+                <pic:pic xmlns:pic="http://schemas.openxmlformats.org/drawingml/2006/picture">
+                  <pic:nvPicPr>
+                    <pic:cNvPr id="3" name="Imagen 3"/>
+                    <pic:cNvPicPr/>
+                  </pic:nvPicPr>
+                  <pic:blipFill rotWithShape="1">
+                    <a:blip r:embed="rId13" cstate="print">
+                      <a:extLst>
+                        <a:ext uri="{28A0092B-C50C-407E-A947-70E740481C1C}">
+                          <a14:useLocalDpi xmlns:a14="http://schemas.microsoft.com/office/drawing/2010/main" val="0"/>
+                        </a:ext>
+                      </a:extLst>
+                    </a:blip>
+                    <a:srcRect l="14994" t="15208" r="14638" b="3396"/>
+                    <a:stretch/>
+                  </pic:blipFill>
+                  <pic:spPr bwMode="auto">
+                    <a:xfrm>
+                      <a:off x="0" y="0"/>
+                      <a:ext cx="2795638" cy="4573981"/>
+                    </a:xfrm>
+                    <a:prstGeom prst="rect">
+                      <a:avLst/>
+                    </a:prstGeom>
+                    <a:ln>
+                      <a:noFill/>
+                    </a:ln>
+                    <a:extLst>
+                      <a:ext uri="{53640926-AAD7-44D8-BBD7-CCE9431645EC}">
+                        <a14:shadowObscured xmlns:a14="http://schemas.microsoft.com/office/drawing/2010/main"/>
+                      </a:ext>
+                    </a:extLst>
+                  </pic:spPr>
+                </pic:pic>
+              </a:graphicData>
+            </a:graphic>
+          </wp:inline>
+        </w:drawing>
+      </w:r>
+      <w:r>
+        <w:rPr>
+          <w:rFonts w:ascii="Times New Roman" w:hAnsi="Times New Roman" w:cs="Times New Roman"/>
+          <w:noProof/>
+          <w:sz w:val="24"/>
+          <w:szCs w:val="24"/>
+        </w:rPr>
+        <w:drawing>
+          <wp:inline distT="0" distB="0" distL="0" distR="0" wp14:anchorId="6B293CD4" wp14:editId="205376A2">
+            <wp:extent cx="2743200" cy="4533994"/>
+            <wp:effectExtent l="0" t="0" r="0" b="0"/>
+            <wp:docPr id="6" name="Imagen 6"/>
+            <wp:cNvGraphicFramePr>
+              <a:graphicFrameLocks xmlns:a="http://schemas.openxmlformats.org/drawingml/2006/main" noChangeAspect="1"/>
+            </wp:cNvGraphicFramePr>
+            <a:graphic xmlns:a="http://schemas.openxmlformats.org/drawingml/2006/main">
+              <a:graphicData uri="http://schemas.openxmlformats.org/drawingml/2006/picture">
+                <pic:pic xmlns:pic="http://schemas.openxmlformats.org/drawingml/2006/picture">
+                  <pic:nvPicPr>
+                    <pic:cNvPr id="6" name="Imagen 6"/>
+                    <pic:cNvPicPr/>
+                  </pic:nvPicPr>
+                  <pic:blipFill rotWithShape="1">
+                    <a:blip r:embed="rId14" cstate="print">
+                      <a:extLst>
+                        <a:ext uri="{28A0092B-C50C-407E-A947-70E740481C1C}">
+                          <a14:useLocalDpi xmlns:a14="http://schemas.microsoft.com/office/drawing/2010/main" val="0"/>
+                        </a:ext>
+                      </a:extLst>
+                    </a:blip>
+                    <a:srcRect l="15276" t="16079" r="15308" b="2808"/>
+                    <a:stretch/>
+                  </pic:blipFill>
+                  <pic:spPr bwMode="auto">
+                    <a:xfrm>
+                      <a:off x="0" y="0"/>
+                      <a:ext cx="2755458" cy="4554253"/>
+                    </a:xfrm>
+                    <a:prstGeom prst="rect">
+                      <a:avLst/>
+                    </a:prstGeom>
+                    <a:ln>
+                      <a:noFill/>
+                    </a:ln>
+                    <a:extLst>
+                      <a:ext uri="{53640926-AAD7-44D8-BBD7-CCE9431645EC}">
+                        <a14:shadowObscured xmlns:a14="http://schemas.microsoft.com/office/drawing/2010/main"/>
+                      </a:ext>
+                    </a:extLst>
+                  </pic:spPr>
+                </pic:pic>
+              </a:graphicData>
+            </a:graphic>
+          </wp:inline>
+        </w:drawing>
+      </w:r>
+    </w:p>
+    <w:p>
+      <w:pPr>
+        <w:jc w:val="both"/>
+        <w:rPr>
+          <w:rFonts w:ascii="Times New Roman" w:hAnsi="Times New Roman" w:cs="Times New Roman"/>
+          <w:sz w:val="24"/>
+          <w:szCs w:val="24"/>
+        </w:rPr>
+      </w:pPr>
+    </w:p>
+    <w:p>
+      <w:pPr>
+        <w:jc w:val="both"/>
+        <w:rPr>
+          <w:rFonts w:ascii="Times New Roman" w:hAnsi="Times New Roman" w:cs="Times New Roman"/>
+          <w:sz w:val="24"/>
+          <w:szCs w:val="24"/>
+        </w:rPr>
+      </w:pPr>
+    </w:p>
+    <w:p>
+      <w:pPr>
+        <w:jc w:val="both"/>
+        <w:rPr>
+          <w:rFonts w:ascii="Times New Roman" w:hAnsi="Times New Roman" w:cs="Times New Roman"/>
           <w:sz w:val="24"/>
           <w:szCs w:val="24"/>
         </w:rPr>
@@ -2321,8 +2969,210 @@
 </file>
 
 <file path=word/numbering.xml><?xml version="1.0" encoding="utf-8"?>
-<w:numbering xmlns:wpc="http://schemas.microsoft.com/office/word/2010/wordprocessingCanvas" xmlns:cx="http://schemas.microsoft.com/office/drawing/2014/chartex" xmlns:cx1="http://schemas.microsoft.com/office/drawing/2015/9/8/chartex" xmlns:cx2="http://schemas.microsoft.com/office/drawing/2015/10/21/chartex" xmlns:cx3="http://schemas.microsoft.com/office/drawing/2016/5/9/chartex" xmlns:cx4="http://schemas.microsoft.com/office/drawing/2016/5/10/chartex" xmlns:cx5="http://schemas.microsoft.com/office/drawing/2016/5/11/chartex" xmlns:cx6="http://schemas.microsoft.com/office/drawing/2016/5/12/chartex" xmlns:cx7="http://schemas.microsoft.com/office/drawing/2016/5/13/chartex" xmlns:cx8="http://schemas.microsoft.com/office/drawing/2016/5/14/chartex" xmlns:mc="http://schemas.openxmlformats.org/markup-compatibility/2006" xmlns:aink="http://schemas.microsoft.com/office/drawing/2016/ink" xmlns:am3d="http://schemas.microsoft.com/office/drawing/2017/model3d" xmlns:o="urn:schemas-microsoft-com:office:office" xmlns:oel="http://schemas.microsoft.com/office/2019/extlst" xmlns:r="http://schemas.openxmlformats.org/officeDocument/2006/relationships" xmlns:m="http://schemas.openxmlformats.org/officeDocument/2006/math" xmlns:v="urn:schemas-microsoft-com:vml" xmlns:wp14="http://schemas.microsoft.com/office/word/2010/wordprocessingDrawing" xmlns:wp="http://schemas.openxmlformats.org/drawingml/2006/wordprocessingDrawing" xmlns:w10="urn:schemas-microsoft-com:office:word" xmlns:w="http://schemas.openxmlformats.org/wordprocessingml/2006/main" xmlns:w14="http://schemas.microsoft.com/office/word/2010/wordml" xmlns:w15="http://schemas.microsoft.com/office/word/2012/wordml" xmlns:w16cex="http://schemas.microsoft.com/office/word/2018/wordml/cex" xmlns:w16cid="http://schemas.microsoft.com/office/word/2016/wordml/cid" xmlns:w16="http://schemas.microsoft.com/office/word/2018/wordml" xmlns:w16sdtdh="http://schemas.microsoft.com/office/word/2020/wordml/sdtdatahash" xmlns:w16se="http://schemas.microsoft.com/office/word/2015/wordml/symex" xmlns:wpg="http://schemas.microsoft.com/office/word/2010/wordprocessingGroup" xmlns:wpi="http://schemas.microsoft.com/office/word/2010/wordprocessingInk" xmlns:wne="http://schemas.microsoft.com/office/word/2006/wordml" xmlns:wps="http://schemas.microsoft.com/office/word/2010/wordprocessingShape" mc:Ignorable="w14 w15 w16se w16cid w16 w16cex w16sdtdh wp14">
+<w:numbering xmlns:wpc="http://schemas.microsoft.com/office/word/2010/wordprocessingCanvas" xmlns:cx="http://schemas.microsoft.com/office/drawing/2014/chartex" xmlns:cx1="http://schemas.microsoft.com/office/drawing/2015/9/8/chartex" xmlns:cx2="http://schemas.microsoft.com/office/drawing/2015/10/21/chartex" xmlns:cx3="http://schemas.microsoft.com/office/drawing/2016/5/9/chartex" xmlns:cx4="http://schemas.microsoft.com/office/drawing/2016/5/10/chartex" xmlns:cx5="http://schemas.microsoft.com/office/drawing/2016/5/11/chartex" xmlns:cx6="http://schemas.microsoft.com/office/drawing/2016/5/12/chartex" xmlns:cx7="http://schemas.microsoft.com/office/drawing/2016/5/13/chartex" xmlns:cx8="http://schemas.microsoft.com/office/drawing/2016/5/14/chartex" xmlns:mc="http://schemas.openxmlformats.org/markup-compatibility/2006" xmlns:aink="http://schemas.microsoft.com/office/drawing/2016/ink" xmlns:am3d="http://schemas.microsoft.com/office/drawing/2017/model3d" xmlns:o="urn:schemas-microsoft-com:office:office" xmlns:oel="http://schemas.microsoft.com/office/2019/extlst" xmlns:r="http://schemas.openxmlformats.org/officeDocument/2006/relationships" xmlns:m="http://schemas.openxmlformats.org/officeDocument/2006/math" xmlns:v="urn:schemas-microsoft-com:vml" xmlns:wp14="http://schemas.microsoft.com/office/word/2010/wordprocessingDrawing" xmlns:wp="http://schemas.openxmlformats.org/drawingml/2006/wordprocessingDrawing" xmlns:w10="urn:schemas-microsoft-com:office:word" xmlns:w="http://schemas.openxmlformats.org/wordprocessingml/2006/main" xmlns:w14="http://schemas.microsoft.com/office/word/2010/wordml" xmlns:w15="http://schemas.microsoft.com/office/word/2012/wordml" xmlns:w16cex="http://schemas.microsoft.com/office/word/2018/wordml/cex" xmlns:w16cid="http://schemas.microsoft.com/office/word/2016/wordml/cid" xmlns:w16="http://schemas.microsoft.com/office/word/2018/wordml" xmlns:w16du="http://schemas.microsoft.com/office/word/2023/wordml/word16du" xmlns:w16sdtdh="http://schemas.microsoft.com/office/word/2020/wordml/sdtdatahash" xmlns:w16se="http://schemas.microsoft.com/office/word/2015/wordml/symex" xmlns:wpg="http://schemas.microsoft.com/office/word/2010/wordprocessingGroup" xmlns:wpi="http://schemas.microsoft.com/office/word/2010/wordprocessingInk" xmlns:wne="http://schemas.microsoft.com/office/word/2006/wordml" xmlns:wps="http://schemas.microsoft.com/office/word/2010/wordprocessingShape" mc:Ignorable="w14 w15 w16se w16cid w16 w16cex w16sdtdh wp14">
   <w:abstractNum w:abstractNumId="0" w15:restartNumberingAfterBreak="0">
+    <w:nsid w:val="1DD709FF"/>
+    <w:multiLevelType w:val="hybridMultilevel"/>
+    <w:tmpl w:val="606C75DC"/>
+    <w:lvl w:ilvl="0" w:tplc="FFFFFFFF">
+      <w:start w:val="1"/>
+      <w:numFmt w:val="decimal"/>
+      <w:lvlText w:val="%1."/>
+      <w:lvlJc w:val="left"/>
+      <w:pPr>
+        <w:ind w:left="720" w:hanging="360"/>
+      </w:pPr>
+      <w:rPr>
+        <w:rFonts w:hint="default"/>
+      </w:rPr>
+    </w:lvl>
+    <w:lvl w:ilvl="1" w:tplc="FFFFFFFF" w:tentative="1">
+      <w:start w:val="1"/>
+      <w:numFmt w:val="lowerLetter"/>
+      <w:lvlText w:val="%2."/>
+      <w:lvlJc w:val="left"/>
+      <w:pPr>
+        <w:ind w:left="1440" w:hanging="360"/>
+      </w:pPr>
+    </w:lvl>
+    <w:lvl w:ilvl="2" w:tplc="FFFFFFFF" w:tentative="1">
+      <w:start w:val="1"/>
+      <w:numFmt w:val="lowerRoman"/>
+      <w:lvlText w:val="%3."/>
+      <w:lvlJc w:val="right"/>
+      <w:pPr>
+        <w:ind w:left="2160" w:hanging="180"/>
+      </w:pPr>
+    </w:lvl>
+    <w:lvl w:ilvl="3" w:tplc="FFFFFFFF" w:tentative="1">
+      <w:start w:val="1"/>
+      <w:numFmt w:val="decimal"/>
+      <w:lvlText w:val="%4."/>
+      <w:lvlJc w:val="left"/>
+      <w:pPr>
+        <w:ind w:left="2880" w:hanging="360"/>
+      </w:pPr>
+    </w:lvl>
+    <w:lvl w:ilvl="4" w:tplc="FFFFFFFF" w:tentative="1">
+      <w:start w:val="1"/>
+      <w:numFmt w:val="lowerLetter"/>
+      <w:lvlText w:val="%5."/>
+      <w:lvlJc w:val="left"/>
+      <w:pPr>
+        <w:ind w:left="3600" w:hanging="360"/>
+      </w:pPr>
+    </w:lvl>
+    <w:lvl w:ilvl="5" w:tplc="FFFFFFFF" w:tentative="1">
+      <w:start w:val="1"/>
+      <w:numFmt w:val="lowerRoman"/>
+      <w:lvlText w:val="%6."/>
+      <w:lvlJc w:val="right"/>
+      <w:pPr>
+        <w:ind w:left="4320" w:hanging="180"/>
+      </w:pPr>
+    </w:lvl>
+    <w:lvl w:ilvl="6" w:tplc="FFFFFFFF" w:tentative="1">
+      <w:start w:val="1"/>
+      <w:numFmt w:val="decimal"/>
+      <w:lvlText w:val="%7."/>
+      <w:lvlJc w:val="left"/>
+      <w:pPr>
+        <w:ind w:left="5040" w:hanging="360"/>
+      </w:pPr>
+    </w:lvl>
+    <w:lvl w:ilvl="7" w:tplc="FFFFFFFF" w:tentative="1">
+      <w:start w:val="1"/>
+      <w:numFmt w:val="lowerLetter"/>
+      <w:lvlText w:val="%8."/>
+      <w:lvlJc w:val="left"/>
+      <w:pPr>
+        <w:ind w:left="5760" w:hanging="360"/>
+      </w:pPr>
+    </w:lvl>
+    <w:lvl w:ilvl="8" w:tplc="FFFFFFFF" w:tentative="1">
+      <w:start w:val="1"/>
+      <w:numFmt w:val="lowerRoman"/>
+      <w:lvlText w:val="%9."/>
+      <w:lvlJc w:val="right"/>
+      <w:pPr>
+        <w:ind w:left="6480" w:hanging="180"/>
+      </w:pPr>
+    </w:lvl>
+  </w:abstractNum>
+  <w:abstractNum w:abstractNumId="1" w15:restartNumberingAfterBreak="0">
+    <w:nsid w:val="382D55AB"/>
+    <w:multiLevelType w:val="hybridMultilevel"/>
+    <w:tmpl w:val="8B14F844"/>
+    <w:lvl w:ilvl="0" w:tplc="240A0001">
+      <w:start w:val="1"/>
+      <w:numFmt w:val="bullet"/>
+      <w:lvlText w:val=""/>
+      <w:lvlJc w:val="left"/>
+      <w:pPr>
+        <w:ind w:left="720" w:hanging="360"/>
+      </w:pPr>
+      <w:rPr>
+        <w:rFonts w:ascii="Symbol" w:hAnsi="Symbol" w:hint="default"/>
+      </w:rPr>
+    </w:lvl>
+    <w:lvl w:ilvl="1" w:tplc="240A0003" w:tentative="1">
+      <w:start w:val="1"/>
+      <w:numFmt w:val="bullet"/>
+      <w:lvlText w:val="o"/>
+      <w:lvlJc w:val="left"/>
+      <w:pPr>
+        <w:ind w:left="1440" w:hanging="360"/>
+      </w:pPr>
+      <w:rPr>
+        <w:rFonts w:ascii="Courier New" w:hAnsi="Courier New" w:cs="Courier New" w:hint="default"/>
+      </w:rPr>
+    </w:lvl>
+    <w:lvl w:ilvl="2" w:tplc="240A0005" w:tentative="1">
+      <w:start w:val="1"/>
+      <w:numFmt w:val="bullet"/>
+      <w:lvlText w:val=""/>
+      <w:lvlJc w:val="left"/>
+      <w:pPr>
+        <w:ind w:left="2160" w:hanging="360"/>
+      </w:pPr>
+      <w:rPr>
+        <w:rFonts w:ascii="Wingdings" w:hAnsi="Wingdings" w:hint="default"/>
+      </w:rPr>
+    </w:lvl>
+    <w:lvl w:ilvl="3" w:tplc="240A0001" w:tentative="1">
+      <w:start w:val="1"/>
+      <w:numFmt w:val="bullet"/>
+      <w:lvlText w:val=""/>
+      <w:lvlJc w:val="left"/>
+      <w:pPr>
+        <w:ind w:left="2880" w:hanging="360"/>
+      </w:pPr>
+      <w:rPr>
+        <w:rFonts w:ascii="Symbol" w:hAnsi="Symbol" w:hint="default"/>
+      </w:rPr>
+    </w:lvl>
+    <w:lvl w:ilvl="4" w:tplc="240A0003" w:tentative="1">
+      <w:start w:val="1"/>
+      <w:numFmt w:val="bullet"/>
+      <w:lvlText w:val="o"/>
+      <w:lvlJc w:val="left"/>
+      <w:pPr>
+        <w:ind w:left="3600" w:hanging="360"/>
+      </w:pPr>
+      <w:rPr>
+        <w:rFonts w:ascii="Courier New" w:hAnsi="Courier New" w:cs="Courier New" w:hint="default"/>
+      </w:rPr>
+    </w:lvl>
+    <w:lvl w:ilvl="5" w:tplc="240A0005" w:tentative="1">
+      <w:start w:val="1"/>
+      <w:numFmt w:val="bullet"/>
+      <w:lvlText w:val=""/>
+      <w:lvlJc w:val="left"/>
+      <w:pPr>
+        <w:ind w:left="4320" w:hanging="360"/>
+      </w:pPr>
+      <w:rPr>
+        <w:rFonts w:ascii="Wingdings" w:hAnsi="Wingdings" w:hint="default"/>
+      </w:rPr>
+    </w:lvl>
+    <w:lvl w:ilvl="6" w:tplc="240A0001" w:tentative="1">
+      <w:start w:val="1"/>
+      <w:numFmt w:val="bullet"/>
+      <w:lvlText w:val=""/>
+      <w:lvlJc w:val="left"/>
+      <w:pPr>
+        <w:ind w:left="5040" w:hanging="360"/>
+      </w:pPr>
+      <w:rPr>
+        <w:rFonts w:ascii="Symbol" w:hAnsi="Symbol" w:hint="default"/>
+      </w:rPr>
+    </w:lvl>
+    <w:lvl w:ilvl="7" w:tplc="240A0003" w:tentative="1">
+      <w:start w:val="1"/>
+      <w:numFmt w:val="bullet"/>
+      <w:lvlText w:val="o"/>
+      <w:lvlJc w:val="left"/>
+      <w:pPr>
+        <w:ind w:left="5760" w:hanging="360"/>
+      </w:pPr>
+      <w:rPr>
+        <w:rFonts w:ascii="Courier New" w:hAnsi="Courier New" w:cs="Courier New" w:hint="default"/>
+      </w:rPr>
+    </w:lvl>
+    <w:lvl w:ilvl="8" w:tplc="240A0005" w:tentative="1">
+      <w:start w:val="1"/>
+      <w:numFmt w:val="bullet"/>
+      <w:lvlText w:val=""/>
+      <w:lvlJc w:val="left"/>
+      <w:pPr>
+        <w:ind w:left="6480" w:hanging="360"/>
+      </w:pPr>
+      <w:rPr>
+        <w:rFonts w:ascii="Wingdings" w:hAnsi="Wingdings" w:hint="default"/>
+      </w:rPr>
+    </w:lvl>
+  </w:abstractNum>
+  <w:abstractNum w:abstractNumId="2" w15:restartNumberingAfterBreak="0">
     <w:nsid w:val="675C7BB8"/>
     <w:multiLevelType w:val="hybridMultilevel"/>
     <w:tmpl w:val="606C75DC"/>
@@ -2412,7 +3262,13 @@
     </w:lvl>
   </w:abstractNum>
   <w:num w:numId="1" w16cid:durableId="2114477376">
+    <w:abstractNumId w:val="2"/>
+  </w:num>
+  <w:num w:numId="2" w16cid:durableId="735275823">
     <w:abstractNumId w:val="0"/>
+  </w:num>
+  <w:num w:numId="3" w16cid:durableId="944537135">
+    <w:abstractNumId w:val="1"/>
   </w:num>
 </w:numbering>
 </file>
@@ -2815,7 +3671,7 @@
   <w:style w:type="paragraph" w:default="1" w:styleId="Normal">
     <w:name w:val="Normal"/>
     <w:qFormat/>
-    <w:rsid w:val="002877F5"/>
+    <w:rsid w:val="00576D12"/>
   </w:style>
   <w:style w:type="character" w:default="1" w:styleId="Fuentedeprrafopredeter">
     <w:name w:val="Default Paragraph Font"/>

</xml_diff>